<commit_message>
Added structure for Code inspection, Added error in pdf and class java
</commit_message>
<xml_diff>
--- a/Workspace/ID/issuesIDdraft.docx
+++ b/Workspace/ID/issuesIDdraft.docx
@@ -1,227 +1,117 @@
 
 <file path=word/document.xml><?xml version="1.0" encoding="utf-8"?>
-<w:document xmlns:wpc="http://schemas.microsoft.com/office/word/2010/wordprocessingCanvas" xmlns:cx="http://schemas.microsoft.com/office/drawing/2014/chartex" xmlns:cx1="http://schemas.microsoft.com/office/drawing/2015/9/8/chartex" xmlns:cx2="http://schemas.microsoft.com/office/drawing/2015/10/21/chartex" xmlns:cx3="http://schemas.microsoft.com/office/drawing/2016/5/9/chartex" xmlns:cx4="http://schemas.microsoft.com/office/drawing/2016/5/10/chartex" xmlns:cx5="http://schemas.microsoft.com/office/drawing/2016/5/11/chartex" xmlns:mc="http://schemas.openxmlformats.org/markup-compatibility/2006" xmlns:o="urn:schemas-microsoft-com:office:office" xmlns:r="http://schemas.openxmlformats.org/officeDocument/2006/relationships" xmlns:m="http://schemas.openxmlformats.org/officeDocument/2006/math" xmlns:v="urn:schemas-microsoft-com:vml" xmlns:wp14="http://schemas.microsoft.com/office/word/2010/wordprocessingDrawing" xmlns:wp="http://schemas.openxmlformats.org/drawingml/2006/wordprocessingDrawing" xmlns:w10="urn:schemas-microsoft-com:office:word" xmlns:w="http://schemas.openxmlformats.org/wordprocessingml/2006/main" xmlns:w14="http://schemas.microsoft.com/office/word/2010/wordml" xmlns:w15="http://schemas.microsoft.com/office/word/2012/wordml" xmlns:w16se="http://schemas.microsoft.com/office/word/2015/wordml/symex" xmlns:wpg="http://schemas.microsoft.com/office/word/2010/wordprocessingGroup" xmlns:wpi="http://schemas.microsoft.com/office/word/2010/wordprocessingInk" xmlns:wne="http://schemas.microsoft.com/office/word/2006/wordml" xmlns:wps="http://schemas.microsoft.com/office/word/2010/wordprocessingShape" mc:Ignorable="w14 w15 w16se wp14">
+<w:document xmlns:wpc="http://schemas.microsoft.com/office/word/2010/wordprocessingCanvas" xmlns:mo="http://schemas.microsoft.com/office/mac/office/2008/main" xmlns:mc="http://schemas.openxmlformats.org/markup-compatibility/2006" xmlns:mv="urn:schemas-microsoft-com:mac:vml" xmlns:o="urn:schemas-microsoft-com:office:office" xmlns:r="http://schemas.openxmlformats.org/officeDocument/2006/relationships" xmlns:m="http://schemas.openxmlformats.org/officeDocument/2006/math" xmlns:v="urn:schemas-microsoft-com:vml" xmlns:wp14="http://schemas.microsoft.com/office/word/2010/wordprocessingDrawing" xmlns:wp="http://schemas.openxmlformats.org/drawingml/2006/wordprocessingDrawing" xmlns:w10="urn:schemas-microsoft-com:office:word" xmlns:w="http://schemas.openxmlformats.org/wordprocessingml/2006/main" xmlns:w14="http://schemas.microsoft.com/office/word/2010/wordml" xmlns:w15="http://schemas.microsoft.com/office/word/2012/wordml" xmlns:wpg="http://schemas.microsoft.com/office/word/2010/wordprocessingGroup" xmlns:wpi="http://schemas.microsoft.com/office/word/2010/wordprocessingInk" xmlns:wne="http://schemas.microsoft.com/office/word/2006/wordml" xmlns:wps="http://schemas.microsoft.com/office/word/2010/wordprocessingShape" mc:Ignorable="w14 w15 wp14">
   <w:body>
     <w:p>
       <w:pPr>
-        <w:pStyle w:val="Paragrafoelenco"/>
+        <w:pStyle w:val="ListParagraph"/>
         <w:numPr>
           <w:ilvl w:val="0"/>
           <w:numId w:val="1"/>
         </w:numPr>
       </w:pPr>
-      <w:r>
-        <w:t>Riga 53: costanti in maiuscolo</w:t>
-      </w:r>
-      <w:r>
-        <w:t xml:space="preserve"> e con significato_nome</w:t>
-      </w:r>
-      <w:r>
-        <w:t>?</w:t>
-      </w:r>
-      <w:r>
-        <w:t xml:space="preserve"> (vedi checklist 1 e 7 par 2.1)</w:t>
-      </w:r>
+      <w:bookmarkStart w:id="0" w:name="_GoBack"/>
+      <w:bookmarkEnd w:id="0"/>
+      <w:r>
+        <w:t xml:space="preserve">Righe 77 e 79: Max </w:t>
+      </w:r>
+      <w:proofErr w:type="spellStart"/>
+      <w:r>
+        <w:t>char</w:t>
+      </w:r>
+      <w:proofErr w:type="spellEnd"/>
       <w:r>
         <w:t xml:space="preserve"> </w:t>
+      </w:r>
+      <w:proofErr w:type="spellStart"/>
+      <w:r>
+        <w:t>length</w:t>
+      </w:r>
+      <w:proofErr w:type="spellEnd"/>
+      <w:r>
+        <w:t xml:space="preserve"> </w:t>
+      </w:r>
+      <w:proofErr w:type="spellStart"/>
+      <w:r>
+        <w:t>exceeded</w:t>
+      </w:r>
+      <w:proofErr w:type="spellEnd"/>
+      <w:r>
+        <w:t xml:space="preserve">? Vedi </w:t>
+      </w:r>
+      <w:proofErr w:type="spellStart"/>
+      <w:r>
+        <w:t>checklist</w:t>
+      </w:r>
+      <w:proofErr w:type="spellEnd"/>
+      <w:r>
+        <w:t xml:space="preserve"> 13 par 2.4</w:t>
+      </w:r>
+      <w:r>
+        <w:t xml:space="preserve"> </w:t>
+      </w:r>
+      <w:r>
+        <w:tab/>
+        <w:t>??</w:t>
       </w:r>
     </w:p>
     <w:p>
       <w:pPr>
-        <w:pStyle w:val="Paragrafoelenco"/>
+        <w:pStyle w:val="ListParagraph"/>
         <w:numPr>
           <w:ilvl w:val="0"/>
           <w:numId w:val="1"/>
         </w:numPr>
       </w:pPr>
       <w:r>
-        <w:t xml:space="preserve">Riga 61: wtf significa “getRandomCartProductAssoc”?!?!?! It’s </w:t>
-      </w:r>
-      <w:r>
-        <w:t>meaningless</w:t>
-      </w:r>
-      <w:r>
-        <w:t>!! (vedi checklist)</w:t>
+        <w:t>Nel met</w:t>
+      </w:r>
+      <w:r>
+        <w:t>odo non vengono gestiti gli ELSE</w:t>
       </w:r>
     </w:p>
     <w:p>
       <w:pPr>
-        <w:pStyle w:val="Paragrafoelenco"/>
+        <w:pStyle w:val="ListParagraph"/>
         <w:numPr>
           <w:ilvl w:val="0"/>
           <w:numId w:val="1"/>
         </w:numPr>
       </w:pPr>
-      <w:r>
-        <w:t>Riga 66: nell’if c’è una condizione ridondante? E’ comunque scorretto (vedi checklist 11 par 2.3)</w:t>
+      <w:proofErr w:type="spellStart"/>
+      <w:r>
+        <w:t>JavaDoc</w:t>
+      </w:r>
+      <w:proofErr w:type="spellEnd"/>
+      <w:r>
+        <w:t xml:space="preserve"> </w:t>
+      </w:r>
+      <w:proofErr w:type="spellStart"/>
+      <w:r>
+        <w:t>pressochè</w:t>
+      </w:r>
+      <w:proofErr w:type="spellEnd"/>
+      <w:r>
+        <w:t xml:space="preserve"> assente</w:t>
+      </w:r>
+      <w:r>
+        <w:t xml:space="preserve">, </w:t>
+      </w:r>
+      <w:r>
+        <w:tab/>
+      </w:r>
+      <w:r>
+        <w:tab/>
+      </w:r>
+      <w:r>
+        <w:tab/>
+        <w:t>sono d’accordo ma come dovrebbe essere?</w:t>
       </w:r>
     </w:p>
     <w:p>
       <w:pPr>
-        <w:pStyle w:val="Paragrafoelenco"/>
-        <w:numPr>
-          <w:ilvl w:val="0"/>
-          <w:numId w:val="1"/>
-        </w:numPr>
-      </w:pPr>
-      <w:r>
-        <w:t>Riga 74: come nella riga 66, non ci sono istruzioni ridondanti?</w:t>
-      </w:r>
-      <w:r>
-        <w:t xml:space="preserve"> 154,155,189,192…</w:t>
-      </w:r>
-      <w:r>
-        <w:t xml:space="preserve"> (anche in molte altre istruzioni…)</w:t>
-      </w:r>
-    </w:p>
-    <w:p>
-      <w:pPr>
-        <w:pStyle w:val="Paragrafoelenco"/>
-        <w:numPr>
-          <w:ilvl w:val="0"/>
-          <w:numId w:val="1"/>
-        </w:numPr>
-      </w:pPr>
-      <w:r>
-        <w:t>Riga 76: commento non sembra appropriato</w:t>
-      </w:r>
-      <w:r>
-        <w:t xml:space="preserve"> (ma quale dateRange scusa?)</w:t>
-      </w:r>
-    </w:p>
-    <w:p>
-      <w:pPr>
-        <w:pStyle w:val="Paragrafoelenco"/>
-        <w:numPr>
-          <w:ilvl w:val="0"/>
-          <w:numId w:val="1"/>
-        </w:numPr>
-      </w:pPr>
-      <w:r>
-        <w:t>Righe 77 e 79: Max char length exceeded? Vedi checklist 13 par 2.4</w:t>
-      </w:r>
-    </w:p>
-    <w:p>
-      <w:pPr>
-        <w:pStyle w:val="Paragrafoelenco"/>
-        <w:numPr>
-          <w:ilvl w:val="0"/>
-          <w:numId w:val="1"/>
-        </w:numPr>
-      </w:pPr>
-      <w:r>
-        <w:t>Nel met</w:t>
-      </w:r>
-      <w:r>
-        <w:t>odo non vengono gestiti gli ELSE</w:t>
-      </w:r>
-    </w:p>
-    <w:p>
-      <w:pPr>
-        <w:pStyle w:val="Paragrafoelenco"/>
-        <w:numPr>
-          <w:ilvl w:val="0"/>
-          <w:numId w:val="1"/>
-        </w:numPr>
-      </w:pPr>
-      <w:r>
-        <w:t xml:space="preserve">Il metodo alla riga 133 è da interpretare: perché rimuovere gli elementi dal cart quando questi sono &gt;3? </w:t>
-      </w:r>
-    </w:p>
-    <w:p>
-      <w:pPr>
-        <w:pStyle w:val="Paragrafoelenco"/>
-        <w:numPr>
-          <w:ilvl w:val="0"/>
-          <w:numId w:val="1"/>
-        </w:numPr>
-      </w:pPr>
-      <w:r>
-        <w:t>Riga 154,155: perché scrivere 2 if?</w:t>
-      </w:r>
-    </w:p>
-    <w:p>
-      <w:pPr>
-        <w:pStyle w:val="Paragrafoelenco"/>
-        <w:numPr>
-          <w:ilvl w:val="0"/>
-          <w:numId w:val="1"/>
-        </w:numPr>
-      </w:pPr>
-      <w:r>
-        <w:t>Riga 165: il commento è inappropriato (non nel posto giusto)</w:t>
-      </w:r>
-    </w:p>
-    <w:p>
-      <w:pPr>
-        <w:pStyle w:val="Paragrafoelenco"/>
-        <w:numPr>
-          <w:ilvl w:val="0"/>
-          <w:numId w:val="1"/>
-        </w:numPr>
-      </w:pPr>
-      <w:r>
-        <w:t xml:space="preserve">Riga 235 e codice (fino a 248): </w:t>
-      </w:r>
-      <w:r>
-        <w:t>commento inappropriato? Il codice sottostante non fa quello che dice</w:t>
-      </w:r>
-    </w:p>
-    <w:p>
-      <w:pPr>
-        <w:pStyle w:val="Paragrafoelenco"/>
-        <w:numPr>
-          <w:ilvl w:val="0"/>
-          <w:numId w:val="1"/>
-        </w:numPr>
-      </w:pPr>
-      <w:r>
-        <w:t>Riga 322-333: cosa fa? Null è definito come il piu piccolo valore possibile? Commento discutibile considerando anche il codice sottostante</w:t>
-      </w:r>
-    </w:p>
-    <w:p>
-      <w:pPr>
-        <w:pStyle w:val="Paragrafoelenco"/>
-        <w:numPr>
-          <w:ilvl w:val="0"/>
-          <w:numId w:val="1"/>
-        </w:numPr>
-      </w:pPr>
-      <w:r>
-        <w:t>Problemi sparsi di identazione (checklist 8)</w:t>
-      </w:r>
-      <w:r>
-        <w:tab/>
-      </w:r>
-    </w:p>
-    <w:p>
-      <w:pPr>
-        <w:pStyle w:val="Paragrafoelenco"/>
-        <w:numPr>
-          <w:ilvl w:val="0"/>
-          <w:numId w:val="1"/>
-        </w:numPr>
-      </w:pPr>
-      <w:r>
-        <w:t xml:space="preserve">JavaDoc </w:t>
-      </w:r>
-      <w:r>
-        <w:t>pressochè assente</w:t>
-      </w:r>
-    </w:p>
-    <w:p>
-      <w:pPr>
-        <w:pStyle w:val="Paragrafoelenco"/>
-        <w:numPr>
-          <w:ilvl w:val="0"/>
-          <w:numId w:val="1"/>
-        </w:numPr>
-      </w:pPr>
-      <w:r>
-        <w:t>Lunghezza di molte linee superiore agli 80 caratteri (vedi checklist 13) (e.g 214,215,216,288 e moltissime altre…)</w:t>
-      </w:r>
-      <w:bookmarkStart w:id="0" w:name="_GoBack"/>
-      <w:bookmarkEnd w:id="0"/>
+        <w:ind w:left="360"/>
+      </w:pPr>
     </w:p>
     <w:sectPr>
       <w:pgSz w:w="11906" w:h="16838"/>
@@ -234,8 +124,8 @@
 </file>
 
 <file path=word/numbering.xml><?xml version="1.0" encoding="utf-8"?>
-<w:numbering xmlns:wpc="http://schemas.microsoft.com/office/word/2010/wordprocessingCanvas" xmlns:cx="http://schemas.microsoft.com/office/drawing/2014/chartex" xmlns:cx1="http://schemas.microsoft.com/office/drawing/2015/9/8/chartex" xmlns:cx2="http://schemas.microsoft.com/office/drawing/2015/10/21/chartex" xmlns:cx3="http://schemas.microsoft.com/office/drawing/2016/5/9/chartex" xmlns:cx4="http://schemas.microsoft.com/office/drawing/2016/5/10/chartex" xmlns:cx5="http://schemas.microsoft.com/office/drawing/2016/5/11/chartex" xmlns:mc="http://schemas.openxmlformats.org/markup-compatibility/2006" xmlns:o="urn:schemas-microsoft-com:office:office" xmlns:r="http://schemas.openxmlformats.org/officeDocument/2006/relationships" xmlns:m="http://schemas.openxmlformats.org/officeDocument/2006/math" xmlns:v="urn:schemas-microsoft-com:vml" xmlns:wp14="http://schemas.microsoft.com/office/word/2010/wordprocessingDrawing" xmlns:wp="http://schemas.openxmlformats.org/drawingml/2006/wordprocessingDrawing" xmlns:w10="urn:schemas-microsoft-com:office:word" xmlns:w="http://schemas.openxmlformats.org/wordprocessingml/2006/main" xmlns:w14="http://schemas.microsoft.com/office/word/2010/wordml" xmlns:w15="http://schemas.microsoft.com/office/word/2012/wordml" xmlns:w16se="http://schemas.microsoft.com/office/word/2015/wordml/symex" xmlns:wpg="http://schemas.microsoft.com/office/word/2010/wordprocessingGroup" xmlns:wpi="http://schemas.microsoft.com/office/word/2010/wordprocessingInk" xmlns:wne="http://schemas.microsoft.com/office/word/2006/wordml" xmlns:wps="http://schemas.microsoft.com/office/word/2010/wordprocessingShape" mc:Ignorable="w14 w15 w16se wp14">
-  <w:abstractNum w:abstractNumId="0" w15:restartNumberingAfterBreak="0">
+<w:numbering xmlns:wpc="http://schemas.microsoft.com/office/word/2010/wordprocessingCanvas" xmlns:mo="http://schemas.microsoft.com/office/mac/office/2008/main" xmlns:mc="http://schemas.openxmlformats.org/markup-compatibility/2006" xmlns:mv="urn:schemas-microsoft-com:mac:vml" xmlns:o="urn:schemas-microsoft-com:office:office" xmlns:r="http://schemas.openxmlformats.org/officeDocument/2006/relationships" xmlns:m="http://schemas.openxmlformats.org/officeDocument/2006/math" xmlns:v="urn:schemas-microsoft-com:vml" xmlns:wp14="http://schemas.microsoft.com/office/word/2010/wordprocessingDrawing" xmlns:wp="http://schemas.openxmlformats.org/drawingml/2006/wordprocessingDrawing" xmlns:w10="urn:schemas-microsoft-com:office:word" xmlns:w="http://schemas.openxmlformats.org/wordprocessingml/2006/main" xmlns:w14="http://schemas.microsoft.com/office/word/2010/wordml" xmlns:w15="http://schemas.microsoft.com/office/word/2012/wordml" xmlns:wpg="http://schemas.microsoft.com/office/word/2010/wordprocessingGroup" xmlns:wpi="http://schemas.microsoft.com/office/word/2010/wordprocessingInk" xmlns:wne="http://schemas.microsoft.com/office/word/2006/wordml" xmlns:wps="http://schemas.microsoft.com/office/word/2010/wordprocessingShape" mc:Ignorable="w14 w15 wp14">
+  <w:abstractNum w:abstractNumId="0">
     <w:nsid w:val="4B2B7F72"/>
     <w:multiLevelType w:val="hybridMultilevel"/>
     <w:tmpl w:val="7BA29B36"/>
@@ -355,7 +245,7 @@
 </file>
 
 <file path=word/styles.xml><?xml version="1.0" encoding="utf-8"?>
-<w:styles xmlns:mc="http://schemas.openxmlformats.org/markup-compatibility/2006" xmlns:r="http://schemas.openxmlformats.org/officeDocument/2006/relationships" xmlns:w="http://schemas.openxmlformats.org/wordprocessingml/2006/main" xmlns:w14="http://schemas.microsoft.com/office/word/2010/wordml" xmlns:w15="http://schemas.microsoft.com/office/word/2012/wordml" xmlns:w16se="http://schemas.microsoft.com/office/word/2015/wordml/symex" mc:Ignorable="w14 w15 w16se">
+<w:styles xmlns:mc="http://schemas.openxmlformats.org/markup-compatibility/2006" xmlns:r="http://schemas.openxmlformats.org/officeDocument/2006/relationships" xmlns:w="http://schemas.openxmlformats.org/wordprocessingml/2006/main" xmlns:w14="http://schemas.microsoft.com/office/word/2010/wordml" xmlns:w15="http://schemas.microsoft.com/office/word/2012/wordml" mc:Ignorable="w14 w15">
   <w:docDefaults>
     <w:rPrDefault>
       <w:rPr>
@@ -371,7 +261,7 @@
       </w:pPr>
     </w:pPrDefault>
   </w:docDefaults>
-  <w:latentStyles w:defLockedState="0" w:defUIPriority="99" w:defSemiHidden="0" w:defUnhideWhenUsed="0" w:defQFormat="0" w:count="374">
+  <w:latentStyles w:defLockedState="0" w:defUIPriority="99" w:defSemiHidden="0" w:defUnhideWhenUsed="0" w:defQFormat="0" w:count="382">
     <w:lsdException w:name="Normal" w:uiPriority="0" w:qFormat="1"/>
     <w:lsdException w:name="heading 1" w:uiPriority="9" w:qFormat="1"/>
     <w:lsdException w:name="heading 2" w:semiHidden="1" w:uiPriority="9" w:unhideWhenUsed="1" w:qFormat="1"/>
@@ -745,19 +635,18 @@
     <w:lsdException w:name="List Table 7 Colorful Accent 6" w:uiPriority="52"/>
     <w:lsdException w:name="Mention" w:semiHidden="1" w:unhideWhenUsed="1"/>
     <w:lsdException w:name="Smart Hyperlink" w:semiHidden="1" w:unhideWhenUsed="1"/>
-    <w:lsdException w:name="Hashtag" w:semiHidden="1" w:unhideWhenUsed="1"/>
   </w:latentStyles>
-  <w:style w:type="paragraph" w:default="1" w:styleId="Normale">
+  <w:style w:type="paragraph" w:default="1" w:styleId="Normal">
     <w:name w:val="Normal"/>
     <w:qFormat/>
   </w:style>
-  <w:style w:type="character" w:default="1" w:styleId="Carpredefinitoparagrafo">
+  <w:style w:type="character" w:default="1" w:styleId="DefaultParagraphFont">
     <w:name w:val="Default Paragraph Font"/>
     <w:uiPriority w:val="1"/>
     <w:semiHidden/>
     <w:unhideWhenUsed/>
   </w:style>
-  <w:style w:type="table" w:default="1" w:styleId="Tabellanormale">
+  <w:style w:type="table" w:default="1" w:styleId="TableNormal">
     <w:name w:val="Normal Table"/>
     <w:uiPriority w:val="99"/>
     <w:semiHidden/>
@@ -772,15 +661,15 @@
       </w:tblCellMar>
     </w:tblPr>
   </w:style>
-  <w:style w:type="numbering" w:default="1" w:styleId="Nessunelenco">
+  <w:style w:type="numbering" w:default="1" w:styleId="NoList">
     <w:name w:val="No List"/>
     <w:uiPriority w:val="99"/>
     <w:semiHidden/>
     <w:unhideWhenUsed/>
   </w:style>
-  <w:style w:type="paragraph" w:styleId="Paragrafoelenco">
+  <w:style w:type="paragraph" w:styleId="ListParagraph">
     <w:name w:val="List Paragraph"/>
-    <w:basedOn w:val="Normale"/>
+    <w:basedOn w:val="Normal"/>
     <w:uiPriority w:val="34"/>
     <w:qFormat/>
     <w:rsid w:val="00B64F92"/>

</xml_diff>